<commit_message>
Adding file permission on pt
</commit_message>
<xml_diff>
--- a/Platform Technologies/Midterm/Week 3/Lecture/Linux Command Cheat Sheet.docx
+++ b/Platform Technologies/Midterm/Week 3/Lecture/Linux Command Cheat Sheet.docx
@@ -228,8 +228,13 @@
           </w:tcPr>
           <w:p>
             <w:r>
-              <w:t>cd ..</w:t>
-            </w:r>
+              <w:t>cd</w:t>
+            </w:r>
+            <w:proofErr w:type="gramStart"/>
+            <w:r>
+              <w:t xml:space="preserve"> ..</w:t>
+            </w:r>
+            <w:proofErr w:type="gramEnd"/>
           </w:p>
         </w:tc>
         <w:tc>
@@ -473,14 +478,6 @@
           <w:bCs/>
         </w:rPr>
       </w:pPr>
-      <w:r>
-        <w:rPr>
-          <w:rFonts w:ascii="Segoe UI Emoji" w:hAnsi="Segoe UI Emoji" w:cs="Segoe UI Emoji"/>
-          <w:b/>
-          <w:bCs/>
-        </w:rPr>
-        <w:t>📄</w:t>
-      </w:r>
       <w:r>
         <w:rPr>
           <w:b/>
@@ -873,10 +870,12 @@
               <w:t xml:space="preserve"> </w:t>
             </w:r>
             <w:proofErr w:type="spellStart"/>
+            <w:proofErr w:type="gramStart"/>
             <w:r>
               <w:t>user:group</w:t>
             </w:r>
             <w:proofErr w:type="spellEnd"/>
+            <w:proofErr w:type="gramEnd"/>
             <w:r>
               <w:t xml:space="preserve"> [file]</w:t>
             </w:r>
@@ -1542,7 +1541,15 @@
           </w:tcPr>
           <w:p>
             <w:r>
-              <w:t>Better version of top (install separately)</w:t>
+              <w:t>Better version of top (</w:t>
+            </w:r>
+            <w:proofErr w:type="gramStart"/>
+            <w:r>
+              <w:t>install</w:t>
+            </w:r>
+            <w:proofErr w:type="gramEnd"/>
+            <w:r>
+              <w:t xml:space="preserve"> separately)</w:t>
             </w:r>
           </w:p>
         </w:tc>
@@ -1626,9 +1633,11 @@
             <w:hideMark/>
           </w:tcPr>
           <w:p>
+            <w:proofErr w:type="gramStart"/>
             <w:r>
               <w:t>free -h</w:t>
             </w:r>
+            <w:proofErr w:type="gramEnd"/>
           </w:p>
         </w:tc>
         <w:tc>
@@ -1659,14 +1668,6 @@
           <w:bCs/>
         </w:rPr>
       </w:pPr>
-      <w:r>
-        <w:rPr>
-          <w:rFonts w:ascii="Segoe UI Emoji" w:hAnsi="Segoe UI Emoji" w:cs="Segoe UI Emoji"/>
-          <w:b/>
-          <w:bCs/>
-        </w:rPr>
-        <w:t>🌐</w:t>
-      </w:r>
       <w:r>
         <w:rPr>
           <w:b/>
@@ -1881,7 +1882,15 @@
           </w:tcPr>
           <w:p>
             <w:r>
-              <w:t>ssh [user]@[host]</w:t>
+              <w:t>ssh [</w:t>
+            </w:r>
+            <w:proofErr w:type="gramStart"/>
+            <w:r>
+              <w:t>user]@</w:t>
+            </w:r>
+            <w:proofErr w:type="gramEnd"/>
+            <w:r>
+              <w:t>[host]</w:t>
             </w:r>
           </w:p>
         </w:tc>
@@ -1913,14 +1922,6 @@
           <w:bCs/>
         </w:rPr>
       </w:pPr>
-      <w:r>
-        <w:rPr>
-          <w:rFonts w:ascii="Segoe UI Emoji" w:hAnsi="Segoe UI Emoji" w:cs="Segoe UI Emoji"/>
-          <w:b/>
-          <w:bCs/>
-        </w:rPr>
-        <w:t>🖥️</w:t>
-      </w:r>
       <w:r>
         <w:rPr>
           <w:b/>
@@ -2088,59 +2089,7 @@
     <w:p/>
     <w:p/>
     <w:p/>
-    <w:p>
-      <w:pPr>
-        <w:rPr>
-          <w:b/>
-          <w:bCs/>
-        </w:rPr>
-      </w:pPr>
-      <w:r>
-        <w:rPr>
-          <w:rFonts w:ascii="Segoe UI Emoji" w:hAnsi="Segoe UI Emoji" w:cs="Segoe UI Emoji"/>
-          <w:b/>
-          <w:bCs/>
-        </w:rPr>
-        <w:t>💻</w:t>
-      </w:r>
-      <w:r>
-        <w:rPr>
-          <w:b/>
-          <w:bCs/>
-        </w:rPr>
-        <w:t xml:space="preserve"> Bash Scripting (Basics)</w:t>
-      </w:r>
-    </w:p>
-    <w:p>
-      <w:r>
-        <w:t>bash</w:t>
-      </w:r>
-    </w:p>
-    <w:p>
-      <w:r>
-        <w:t>#!/bin/bash</w:t>
-      </w:r>
-    </w:p>
-    <w:p>
-      <w:r>
-        <w:t>echo "Hello, world!"</w:t>
-      </w:r>
-    </w:p>
-    <w:p>
-      <w:proofErr w:type="spellStart"/>
-      <w:r>
-        <w:t>chmod</w:t>
-      </w:r>
-      <w:proofErr w:type="spellEnd"/>
-      <w:r>
-        <w:t xml:space="preserve"> +x hello.sh</w:t>
-      </w:r>
-    </w:p>
-    <w:p>
-      <w:r>
-        <w:t>./hello.sh</w:t>
-      </w:r>
-    </w:p>
+    <w:p/>
     <w:sectPr>
       <w:pgSz w:w="12240" w:h="15840"/>
       <w:pgMar w:top="1440" w:right="1440" w:bottom="1440" w:left="1440" w:header="720" w:footer="720" w:gutter="0"/>

</xml_diff>